<commit_message>
vault backup: 2025-02-05 21:07:41
</commit_message>
<xml_diff>
--- a/Centennial/Term 2/COMP122/301482828(Vandermaarel)_Assignment1.docx
+++ b/Centennial/Term 2/COMP122/301482828(Vandermaarel)_Assignment1.docx
@@ -4,19 +4,31 @@
   <w:body>
     <w:p>
       <w:r>
+        <w:t>Part A</w:t>
+      </w:r>
+    </w:p>
+    <w:p>
+      <w:pPr>
+        <w:pStyle w:val="ListParagraph"/>
+        <w:numPr>
+          <w:ilvl w:val="0"/>
+          <w:numId w:val="2"/>
+        </w:numPr>
+      </w:pPr>
+      <w:r>
         <w:drawing>
-          <wp:anchor distT="0" distB="0" distL="114300" distR="114300" simplePos="0" relativeHeight="251660288" behindDoc="0" locked="0" layoutInCell="1" allowOverlap="1" wp14:anchorId="1227289D" wp14:editId="0DBEB30E">
+          <wp:anchor distT="0" distB="0" distL="114300" distR="114300" simplePos="0" relativeHeight="251664384" behindDoc="0" locked="0" layoutInCell="1" allowOverlap="1" wp14:anchorId="0C72270D" wp14:editId="35044A6E">
             <wp:simplePos x="0" y="0"/>
             <wp:positionH relativeFrom="column">
-              <wp:posOffset>590550</wp:posOffset>
+              <wp:posOffset>628650</wp:posOffset>
             </wp:positionH>
             <wp:positionV relativeFrom="paragraph">
-              <wp:posOffset>295275</wp:posOffset>
+              <wp:posOffset>6985</wp:posOffset>
             </wp:positionV>
-            <wp:extent cx="4029637" cy="1552792"/>
-            <wp:effectExtent l="0" t="0" r="0" b="9525"/>
+            <wp:extent cx="3790950" cy="1466850"/>
+            <wp:effectExtent l="0" t="0" r="0" b="0"/>
             <wp:wrapSquare wrapText="bothSides"/>
-            <wp:docPr id="296783557" name="Picture 1" descr="A screen shot of a computer&#10;&#10;Description automatically generated"/>
+            <wp:docPr id="1887496267" name="Picture 1" descr="A white background with blue text&#10;&#10;Description automatically generated"/>
             <wp:cNvGraphicFramePr>
               <a:graphicFrameLocks xmlns:a="http://schemas.openxmlformats.org/drawingml/2006/main" noChangeAspect="1"/>
             </wp:cNvGraphicFramePr>
@@ -24,7 +36,7 @@
               <a:graphicData uri="http://schemas.openxmlformats.org/drawingml/2006/picture">
                 <pic:pic xmlns:pic="http://schemas.openxmlformats.org/drawingml/2006/picture">
                   <pic:nvPicPr>
-                    <pic:cNvPr id="296783557" name="Picture 1" descr="A screen shot of a computer&#10;&#10;Description automatically generated"/>
+                    <pic:cNvPr id="1887496267" name="Picture 1" descr="A white background with blue text&#10;&#10;Description automatically generated"/>
                     <pic:cNvPicPr/>
                   </pic:nvPicPr>
                   <pic:blipFill>
@@ -42,7 +54,7 @@
                   <pic:spPr>
                     <a:xfrm>
                       <a:off x="0" y="0"/>
-                      <a:ext cx="4029637" cy="1552792"/>
+                      <a:ext cx="3790950" cy="1466850"/>
                     </a:xfrm>
                     <a:prstGeom prst="rect">
                       <a:avLst/>
@@ -54,18 +66,6 @@
           </wp:anchor>
         </w:drawing>
       </w:r>
-      <w:r>
-        <w:t>Part A</w:t>
-      </w:r>
-    </w:p>
-    <w:p>
-      <w:pPr>
-        <w:pStyle w:val="ListParagraph"/>
-        <w:numPr>
-          <w:ilvl w:val="0"/>
-          <w:numId w:val="2"/>
-        </w:numPr>
-      </w:pPr>
       <w:r>
         <w:drawing>
           <wp:anchor distT="0" distB="0" distL="114300" distR="114300" simplePos="0" relativeHeight="251663360" behindDoc="0" locked="0" layoutInCell="1" allowOverlap="1" wp14:anchorId="69F0FAE4" wp14:editId="6D1F0515">
@@ -248,7 +248,7 @@
       </w:pPr>
       <w:r>
         <w:drawing>
-          <wp:anchor distT="0" distB="0" distL="114300" distR="114300" simplePos="0" relativeHeight="251662336" behindDoc="0" locked="0" layoutInCell="1" allowOverlap="1" wp14:anchorId="51887834" wp14:editId="6F31FAA2">
+          <wp:anchor distT="0" distB="0" distL="114300" distR="114300" simplePos="0" relativeHeight="251662336" behindDoc="0" locked="0" layoutInCell="1" allowOverlap="1" wp14:anchorId="51887834" wp14:editId="55EFBC1A">
             <wp:simplePos x="0" y="0"/>
             <wp:positionH relativeFrom="column">
               <wp:posOffset>476250</wp:posOffset>
@@ -415,6 +415,177 @@
           <w:numId w:val="2"/>
         </w:numPr>
       </w:pPr>
+      <w:r>
+        <w:drawing>
+          <wp:anchor distT="0" distB="0" distL="114300" distR="114300" simplePos="0" relativeHeight="251667456" behindDoc="0" locked="0" layoutInCell="1" allowOverlap="1" wp14:anchorId="19874402" wp14:editId="3386CD7B">
+            <wp:simplePos x="0" y="0"/>
+            <wp:positionH relativeFrom="column">
+              <wp:posOffset>352425</wp:posOffset>
+            </wp:positionH>
+            <wp:positionV relativeFrom="paragraph">
+              <wp:posOffset>1344930</wp:posOffset>
+            </wp:positionV>
+            <wp:extent cx="4486275" cy="1141730"/>
+            <wp:effectExtent l="0" t="0" r="9525" b="1270"/>
+            <wp:wrapSquare wrapText="bothSides"/>
+            <wp:docPr id="1463782544" name="Picture 1" descr="A screenshot of a computer&#10;&#10;Description automatically generated"/>
+            <wp:cNvGraphicFramePr>
+              <a:graphicFrameLocks xmlns:a="http://schemas.openxmlformats.org/drawingml/2006/main" noChangeAspect="1"/>
+            </wp:cNvGraphicFramePr>
+            <a:graphic xmlns:a="http://schemas.openxmlformats.org/drawingml/2006/main">
+              <a:graphicData uri="http://schemas.openxmlformats.org/drawingml/2006/picture">
+                <pic:pic xmlns:pic="http://schemas.openxmlformats.org/drawingml/2006/picture">
+                  <pic:nvPicPr>
+                    <pic:cNvPr id="1463782544" name="Picture 1" descr="A screenshot of a computer&#10;&#10;Description automatically generated"/>
+                    <pic:cNvPicPr/>
+                  </pic:nvPicPr>
+                  <pic:blipFill>
+                    <a:blip r:embed="rId11">
+                      <a:extLst>
+                        <a:ext uri="{28A0092B-C50C-407E-A947-70E740481C1C}">
+                          <a14:useLocalDpi xmlns:a14="http://schemas.microsoft.com/office/drawing/2010/main" val="0"/>
+                        </a:ext>
+                      </a:extLst>
+                    </a:blip>
+                    <a:stretch>
+                      <a:fillRect/>
+                    </a:stretch>
+                  </pic:blipFill>
+                  <pic:spPr>
+                    <a:xfrm>
+                      <a:off x="0" y="0"/>
+                      <a:ext cx="4486275" cy="1141730"/>
+                    </a:xfrm>
+                    <a:prstGeom prst="rect">
+                      <a:avLst/>
+                    </a:prstGeom>
+                  </pic:spPr>
+                </pic:pic>
+              </a:graphicData>
+            </a:graphic>
+            <wp14:sizeRelH relativeFrom="margin">
+              <wp14:pctWidth>0</wp14:pctWidth>
+            </wp14:sizeRelH>
+            <wp14:sizeRelV relativeFrom="margin">
+              <wp14:pctHeight>0</wp14:pctHeight>
+            </wp14:sizeRelV>
+          </wp:anchor>
+        </w:drawing>
+      </w:r>
+      <w:r>
+        <w:drawing>
+          <wp:anchor distT="0" distB="0" distL="114300" distR="114300" simplePos="0" relativeHeight="251666432" behindDoc="0" locked="0" layoutInCell="1" allowOverlap="1" wp14:anchorId="2C8BBF77" wp14:editId="77601768">
+            <wp:simplePos x="0" y="0"/>
+            <wp:positionH relativeFrom="column">
+              <wp:posOffset>371475</wp:posOffset>
+            </wp:positionH>
+            <wp:positionV relativeFrom="paragraph">
+              <wp:posOffset>848995</wp:posOffset>
+            </wp:positionV>
+            <wp:extent cx="1228725" cy="438150"/>
+            <wp:effectExtent l="0" t="0" r="9525" b="0"/>
+            <wp:wrapSquare wrapText="bothSides"/>
+            <wp:docPr id="694861486" name="Picture 1"/>
+            <wp:cNvGraphicFramePr>
+              <a:graphicFrameLocks xmlns:a="http://schemas.openxmlformats.org/drawingml/2006/main" noChangeAspect="1"/>
+            </wp:cNvGraphicFramePr>
+            <a:graphic xmlns:a="http://schemas.openxmlformats.org/drawingml/2006/main">
+              <a:graphicData uri="http://schemas.openxmlformats.org/drawingml/2006/picture">
+                <pic:pic xmlns:pic="http://schemas.openxmlformats.org/drawingml/2006/picture">
+                  <pic:nvPicPr>
+                    <pic:cNvPr id="694861486" name=""/>
+                    <pic:cNvPicPr/>
+                  </pic:nvPicPr>
+                  <pic:blipFill>
+                    <a:blip r:embed="rId12">
+                      <a:extLst>
+                        <a:ext uri="{28A0092B-C50C-407E-A947-70E740481C1C}">
+                          <a14:useLocalDpi xmlns:a14="http://schemas.microsoft.com/office/drawing/2010/main" val="0"/>
+                        </a:ext>
+                      </a:extLst>
+                    </a:blip>
+                    <a:stretch>
+                      <a:fillRect/>
+                    </a:stretch>
+                  </pic:blipFill>
+                  <pic:spPr>
+                    <a:xfrm>
+                      <a:off x="0" y="0"/>
+                      <a:ext cx="1228725" cy="438150"/>
+                    </a:xfrm>
+                    <a:prstGeom prst="rect">
+                      <a:avLst/>
+                    </a:prstGeom>
+                  </pic:spPr>
+                </pic:pic>
+              </a:graphicData>
+            </a:graphic>
+          </wp:anchor>
+        </w:drawing>
+      </w:r>
+      <w:r>
+        <w:br/>
+      </w:r>
+      <w:r>
+        <w:br/>
+      </w:r>
+      <w:r>
+        <w:br/>
+      </w:r>
+      <w:r>
+        <w:br/>
+      </w:r>
+      <w:r>
+        <w:drawing>
+          <wp:anchor distT="0" distB="0" distL="114300" distR="114300" simplePos="0" relativeHeight="251665408" behindDoc="0" locked="0" layoutInCell="1" allowOverlap="1" wp14:anchorId="1CE283B7" wp14:editId="43198455">
+            <wp:simplePos x="0" y="0"/>
+            <wp:positionH relativeFrom="column">
+              <wp:posOffset>361950</wp:posOffset>
+            </wp:positionH>
+            <wp:positionV relativeFrom="paragraph">
+              <wp:posOffset>267970</wp:posOffset>
+            </wp:positionV>
+            <wp:extent cx="5943600" cy="494030"/>
+            <wp:effectExtent l="0" t="0" r="0" b="1270"/>
+            <wp:wrapSquare wrapText="bothSides"/>
+            <wp:docPr id="811329562" name="Picture 1"/>
+            <wp:cNvGraphicFramePr>
+              <a:graphicFrameLocks xmlns:a="http://schemas.openxmlformats.org/drawingml/2006/main" noChangeAspect="1"/>
+            </wp:cNvGraphicFramePr>
+            <a:graphic xmlns:a="http://schemas.openxmlformats.org/drawingml/2006/main">
+              <a:graphicData uri="http://schemas.openxmlformats.org/drawingml/2006/picture">
+                <pic:pic xmlns:pic="http://schemas.openxmlformats.org/drawingml/2006/picture">
+                  <pic:nvPicPr>
+                    <pic:cNvPr id="811329562" name=""/>
+                    <pic:cNvPicPr/>
+                  </pic:nvPicPr>
+                  <pic:blipFill>
+                    <a:blip r:embed="rId13">
+                      <a:extLst>
+                        <a:ext uri="{28A0092B-C50C-407E-A947-70E740481C1C}">
+                          <a14:useLocalDpi xmlns:a14="http://schemas.microsoft.com/office/drawing/2010/main" val="0"/>
+                        </a:ext>
+                      </a:extLst>
+                    </a:blip>
+                    <a:stretch>
+                      <a:fillRect/>
+                    </a:stretch>
+                  </pic:blipFill>
+                  <pic:spPr>
+                    <a:xfrm>
+                      <a:off x="0" y="0"/>
+                      <a:ext cx="5943600" cy="494030"/>
+                    </a:xfrm>
+                    <a:prstGeom prst="rect">
+                      <a:avLst/>
+                    </a:prstGeom>
+                  </pic:spPr>
+                </pic:pic>
+              </a:graphicData>
+            </a:graphic>
+          </wp:anchor>
+        </w:drawing>
+      </w:r>
     </w:p>
     <w:sectPr>
       <w:pgSz w:w="12240" w:h="15840"/>

</xml_diff>

<commit_message>
vault backup: 2025-02-05 22:08:18
</commit_message>
<xml_diff>
--- a/Centennial/Term 2/COMP122/301482828(Vandermaarel)_Assignment1.docx
+++ b/Centennial/Term 2/COMP122/301482828(Vandermaarel)_Assignment1.docx
@@ -3,7 +3,15 @@
 <w:document xmlns:wpc="http://schemas.microsoft.com/office/word/2010/wordprocessingCanvas" xmlns:cx="http://schemas.microsoft.com/office/drawing/2014/chartex" xmlns:cx1="http://schemas.microsoft.com/office/drawing/2015/9/8/chartex" xmlns:cx2="http://schemas.microsoft.com/office/drawing/2015/10/21/chartex" xmlns:cx3="http://schemas.microsoft.com/office/drawing/2016/5/9/chartex" xmlns:cx4="http://schemas.microsoft.com/office/drawing/2016/5/10/chartex" xmlns:cx5="http://schemas.microsoft.com/office/drawing/2016/5/11/chartex" xmlns:cx6="http://schemas.microsoft.com/office/drawing/2016/5/12/chartex" xmlns:cx7="http://schemas.microsoft.com/office/drawing/2016/5/13/chartex" xmlns:cx8="http://schemas.microsoft.com/office/drawing/2016/5/14/chartex" xmlns:mc="http://schemas.openxmlformats.org/markup-compatibility/2006" xmlns:aink="http://schemas.microsoft.com/office/drawing/2016/ink" xmlns:am3d="http://schemas.microsoft.com/office/drawing/2017/model3d" xmlns:o="urn:schemas-microsoft-com:office:office" xmlns:oel="http://schemas.microsoft.com/office/2019/extlst" xmlns:r="http://schemas.openxmlformats.org/officeDocument/2006/relationships" xmlns:m="http://schemas.openxmlformats.org/officeDocument/2006/math" xmlns:v="urn:schemas-microsoft-com:vml" xmlns:wp14="http://schemas.microsoft.com/office/word/2010/wordprocessingDrawing" xmlns:wp="http://schemas.openxmlformats.org/drawingml/2006/wordprocessingDrawing" xmlns:w10="urn:schemas-microsoft-com:office:word" xmlns:w="http://schemas.openxmlformats.org/wordprocessingml/2006/main" xmlns:w14="http://schemas.microsoft.com/office/word/2010/wordml" xmlns:w15="http://schemas.microsoft.com/office/word/2012/wordml" xmlns:w16cex="http://schemas.microsoft.com/office/word/2018/wordml/cex" xmlns:w16cid="http://schemas.microsoft.com/office/word/2016/wordml/cid" xmlns:w16="http://schemas.microsoft.com/office/word/2018/wordml" xmlns:w16du="http://schemas.microsoft.com/office/word/2023/wordml/word16du" xmlns:w16sdtdh="http://schemas.microsoft.com/office/word/2020/wordml/sdtdatahash" xmlns:w16sdtfl="http://schemas.microsoft.com/office/word/2024/wordml/sdtformatlock" xmlns:w16se="http://schemas.microsoft.com/office/word/2015/wordml/symex" xmlns:wpg="http://schemas.microsoft.com/office/word/2010/wordprocessingGroup" xmlns:wpi="http://schemas.microsoft.com/office/word/2010/wordprocessingInk" xmlns:wne="http://schemas.microsoft.com/office/word/2006/wordml" xmlns:wps="http://schemas.microsoft.com/office/word/2010/wordprocessingShape" mc:Ignorable="w14 w15 w16se w16cid w16 w16cex w16sdtdh w16sdtfl w16du wp14">
   <w:body>
     <w:p>
-      <w:r>
+      <w:pPr>
+        <w:rPr>
+          <w:u w:val="single"/>
+        </w:rPr>
+      </w:pPr>
+      <w:r>
+        <w:rPr>
+          <w:u w:val="single"/>
+        </w:rPr>
         <w:t>Part A</w:t>
       </w:r>
     </w:p>
@@ -417,13 +425,64 @@
       </w:pPr>
       <w:r>
         <w:drawing>
-          <wp:anchor distT="0" distB="0" distL="114300" distR="114300" simplePos="0" relativeHeight="251667456" behindDoc="0" locked="0" layoutInCell="1" allowOverlap="1" wp14:anchorId="19874402" wp14:editId="3386CD7B">
+          <wp:anchor distT="0" distB="0" distL="114300" distR="114300" simplePos="0" relativeHeight="251665408" behindDoc="0" locked="0" layoutInCell="1" allowOverlap="1" wp14:anchorId="1CE283B7" wp14:editId="37D7B1E7">
             <wp:simplePos x="0" y="0"/>
             <wp:positionH relativeFrom="column">
-              <wp:posOffset>352425</wp:posOffset>
+              <wp:posOffset>314325</wp:posOffset>
             </wp:positionH>
             <wp:positionV relativeFrom="paragraph">
-              <wp:posOffset>1344930</wp:posOffset>
+              <wp:posOffset>269240</wp:posOffset>
+            </wp:positionV>
+            <wp:extent cx="5943600" cy="494030"/>
+            <wp:effectExtent l="0" t="0" r="0" b="1270"/>
+            <wp:wrapSquare wrapText="bothSides"/>
+            <wp:docPr id="811329562" name="Picture 1"/>
+            <wp:cNvGraphicFramePr>
+              <a:graphicFrameLocks xmlns:a="http://schemas.openxmlformats.org/drawingml/2006/main" noChangeAspect="1"/>
+            </wp:cNvGraphicFramePr>
+            <a:graphic xmlns:a="http://schemas.openxmlformats.org/drawingml/2006/main">
+              <a:graphicData uri="http://schemas.openxmlformats.org/drawingml/2006/picture">
+                <pic:pic xmlns:pic="http://schemas.openxmlformats.org/drawingml/2006/picture">
+                  <pic:nvPicPr>
+                    <pic:cNvPr id="811329562" name=""/>
+                    <pic:cNvPicPr/>
+                  </pic:nvPicPr>
+                  <pic:blipFill>
+                    <a:blip r:embed="rId11">
+                      <a:extLst>
+                        <a:ext uri="{28A0092B-C50C-407E-A947-70E740481C1C}">
+                          <a14:useLocalDpi xmlns:a14="http://schemas.microsoft.com/office/drawing/2010/main" val="0"/>
+                        </a:ext>
+                      </a:extLst>
+                    </a:blip>
+                    <a:stretch>
+                      <a:fillRect/>
+                    </a:stretch>
+                  </pic:blipFill>
+                  <pic:spPr>
+                    <a:xfrm>
+                      <a:off x="0" y="0"/>
+                      <a:ext cx="5943600" cy="494030"/>
+                    </a:xfrm>
+                    <a:prstGeom prst="rect">
+                      <a:avLst/>
+                    </a:prstGeom>
+                  </pic:spPr>
+                </pic:pic>
+              </a:graphicData>
+            </a:graphic>
+          </wp:anchor>
+        </w:drawing>
+      </w:r>
+      <w:r>
+        <w:drawing>
+          <wp:anchor distT="0" distB="0" distL="114300" distR="114300" simplePos="0" relativeHeight="251667456" behindDoc="0" locked="0" layoutInCell="1" allowOverlap="1" wp14:anchorId="19874402" wp14:editId="3FFF3282">
+            <wp:simplePos x="0" y="0"/>
+            <wp:positionH relativeFrom="column">
+              <wp:posOffset>285750</wp:posOffset>
+            </wp:positionH>
+            <wp:positionV relativeFrom="paragraph">
+              <wp:posOffset>1449705</wp:posOffset>
             </wp:positionV>
             <wp:extent cx="4486275" cy="1141730"/>
             <wp:effectExtent l="0" t="0" r="9525" b="1270"/>
@@ -440,7 +499,7 @@
                     <pic:cNvPicPr/>
                   </pic:nvPicPr>
                   <pic:blipFill>
-                    <a:blip r:embed="rId11">
+                    <a:blip r:embed="rId12">
                       <a:extLst>
                         <a:ext uri="{28A0092B-C50C-407E-A947-70E740481C1C}">
                           <a14:useLocalDpi xmlns:a14="http://schemas.microsoft.com/office/drawing/2010/main" val="0"/>
@@ -497,7 +556,7 @@
                     <pic:cNvPicPr/>
                   </pic:nvPicPr>
                   <pic:blipFill>
-                    <a:blip r:embed="rId12">
+                    <a:blip r:embed="rId13">
                       <a:extLst>
                         <a:ext uri="{28A0092B-C50C-407E-A947-70E740481C1C}">
                           <a14:useLocalDpi xmlns:a14="http://schemas.microsoft.com/office/drawing/2010/main" val="0"/>
@@ -536,19 +595,41 @@
         <w:br/>
       </w:r>
       <w:r>
+        <w:br/>
+      </w:r>
+      <w:r>
+        <w:br/>
+      </w:r>
+      <w:r>
+        <w:br/>
+      </w:r>
+      <w:r>
+        <w:br/>
+      </w:r>
+    </w:p>
+    <w:p>
+      <w:pPr>
+        <w:pStyle w:val="ListParagraph"/>
+        <w:numPr>
+          <w:ilvl w:val="0"/>
+          <w:numId w:val="2"/>
+        </w:numPr>
+      </w:pPr>
+      <w:r>
+        <w:lastRenderedPageBreak/>
         <w:drawing>
-          <wp:anchor distT="0" distB="0" distL="114300" distR="114300" simplePos="0" relativeHeight="251665408" behindDoc="0" locked="0" layoutInCell="1" allowOverlap="1" wp14:anchorId="1CE283B7" wp14:editId="43198455">
+          <wp:anchor distT="0" distB="0" distL="114300" distR="114300" simplePos="0" relativeHeight="251668480" behindDoc="0" locked="0" layoutInCell="1" allowOverlap="1" wp14:anchorId="6C934192" wp14:editId="04143255">
             <wp:simplePos x="0" y="0"/>
             <wp:positionH relativeFrom="column">
-              <wp:posOffset>361950</wp:posOffset>
+              <wp:posOffset>428625</wp:posOffset>
             </wp:positionH>
             <wp:positionV relativeFrom="paragraph">
-              <wp:posOffset>267970</wp:posOffset>
+              <wp:posOffset>257175</wp:posOffset>
             </wp:positionV>
-            <wp:extent cx="5943600" cy="494030"/>
-            <wp:effectExtent l="0" t="0" r="0" b="1270"/>
+            <wp:extent cx="4686954" cy="295316"/>
+            <wp:effectExtent l="0" t="0" r="0" b="9525"/>
             <wp:wrapSquare wrapText="bothSides"/>
-            <wp:docPr id="811329562" name="Picture 1"/>
+            <wp:docPr id="829720079" name="Picture 1"/>
             <wp:cNvGraphicFramePr>
               <a:graphicFrameLocks xmlns:a="http://schemas.openxmlformats.org/drawingml/2006/main" noChangeAspect="1"/>
             </wp:cNvGraphicFramePr>
@@ -556,11 +637,11 @@
               <a:graphicData uri="http://schemas.openxmlformats.org/drawingml/2006/picture">
                 <pic:pic xmlns:pic="http://schemas.openxmlformats.org/drawingml/2006/picture">
                   <pic:nvPicPr>
-                    <pic:cNvPr id="811329562" name=""/>
+                    <pic:cNvPr id="829720079" name=""/>
                     <pic:cNvPicPr/>
                   </pic:nvPicPr>
                   <pic:blipFill>
-                    <a:blip r:embed="rId13">
+                    <a:blip r:embed="rId14">
                       <a:extLst>
                         <a:ext uri="{28A0092B-C50C-407E-A947-70E740481C1C}">
                           <a14:useLocalDpi xmlns:a14="http://schemas.microsoft.com/office/drawing/2010/main" val="0"/>
@@ -574,7 +655,7 @@
                   <pic:spPr>
                     <a:xfrm>
                       <a:off x="0" y="0"/>
-                      <a:ext cx="5943600" cy="494030"/>
+                      <a:ext cx="4686954" cy="295316"/>
                     </a:xfrm>
                     <a:prstGeom prst="rect">
                       <a:avLst/>
@@ -584,6 +665,710 @@
               </a:graphicData>
             </a:graphic>
           </wp:anchor>
+        </w:drawing>
+      </w:r>
+      <w:r>
+        <w:br/>
+      </w:r>
+      <w:r>
+        <w:br/>
+      </w:r>
+      <w:r>
+        <w:br/>
+      </w:r>
+      <w:r>
+        <w:drawing>
+          <wp:inline distT="0" distB="0" distL="0" distR="0" wp14:anchorId="0C0D003C" wp14:editId="69CEB4F1">
+            <wp:extent cx="1124107" cy="362001"/>
+            <wp:effectExtent l="0" t="0" r="0" b="0"/>
+            <wp:docPr id="1239475921" name="Picture 1"/>
+            <wp:cNvGraphicFramePr>
+              <a:graphicFrameLocks xmlns:a="http://schemas.openxmlformats.org/drawingml/2006/main" noChangeAspect="1"/>
+            </wp:cNvGraphicFramePr>
+            <a:graphic xmlns:a="http://schemas.openxmlformats.org/drawingml/2006/main">
+              <a:graphicData uri="http://schemas.openxmlformats.org/drawingml/2006/picture">
+                <pic:pic xmlns:pic="http://schemas.openxmlformats.org/drawingml/2006/picture">
+                  <pic:nvPicPr>
+                    <pic:cNvPr id="1239475921" name=""/>
+                    <pic:cNvPicPr/>
+                  </pic:nvPicPr>
+                  <pic:blipFill>
+                    <a:blip r:embed="rId15"/>
+                    <a:stretch>
+                      <a:fillRect/>
+                    </a:stretch>
+                  </pic:blipFill>
+                  <pic:spPr>
+                    <a:xfrm>
+                      <a:off x="0" y="0"/>
+                      <a:ext cx="1124107" cy="362001"/>
+                    </a:xfrm>
+                    <a:prstGeom prst="rect">
+                      <a:avLst/>
+                    </a:prstGeom>
+                  </pic:spPr>
+                </pic:pic>
+              </a:graphicData>
+            </a:graphic>
+          </wp:inline>
+        </w:drawing>
+      </w:r>
+      <w:r>
+        <w:br/>
+      </w:r>
+      <w:r>
+        <w:drawing>
+          <wp:inline distT="0" distB="0" distL="0" distR="0" wp14:anchorId="41137BD9" wp14:editId="4CA2C78B">
+            <wp:extent cx="5153025" cy="1257479"/>
+            <wp:effectExtent l="0" t="0" r="0" b="0"/>
+            <wp:docPr id="1053260073" name="Picture 1" descr="A screenshot of a computer&#10;&#10;Description automatically generated"/>
+            <wp:cNvGraphicFramePr>
+              <a:graphicFrameLocks xmlns:a="http://schemas.openxmlformats.org/drawingml/2006/main" noChangeAspect="1"/>
+            </wp:cNvGraphicFramePr>
+            <a:graphic xmlns:a="http://schemas.openxmlformats.org/drawingml/2006/main">
+              <a:graphicData uri="http://schemas.openxmlformats.org/drawingml/2006/picture">
+                <pic:pic xmlns:pic="http://schemas.openxmlformats.org/drawingml/2006/picture">
+                  <pic:nvPicPr>
+                    <pic:cNvPr id="1053260073" name="Picture 1" descr="A screenshot of a computer&#10;&#10;Description automatically generated"/>
+                    <pic:cNvPicPr/>
+                  </pic:nvPicPr>
+                  <pic:blipFill>
+                    <a:blip r:embed="rId16"/>
+                    <a:stretch>
+                      <a:fillRect/>
+                    </a:stretch>
+                  </pic:blipFill>
+                  <pic:spPr>
+                    <a:xfrm>
+                      <a:off x="0" y="0"/>
+                      <a:ext cx="5156394" cy="1258301"/>
+                    </a:xfrm>
+                    <a:prstGeom prst="rect">
+                      <a:avLst/>
+                    </a:prstGeom>
+                  </pic:spPr>
+                </pic:pic>
+              </a:graphicData>
+            </a:graphic>
+          </wp:inline>
+        </w:drawing>
+      </w:r>
+      <w:r>
+        <w:br/>
+      </w:r>
+    </w:p>
+    <w:p>
+      <w:pPr>
+        <w:pStyle w:val="ListParagraph"/>
+        <w:numPr>
+          <w:ilvl w:val="0"/>
+          <w:numId w:val="2"/>
+        </w:numPr>
+      </w:pPr>
+      <w:r>
+        <w:br/>
+      </w:r>
+      <w:r>
+        <w:drawing>
+          <wp:inline distT="0" distB="0" distL="0" distR="0" wp14:anchorId="4C0727CF" wp14:editId="498F0E3C">
+            <wp:extent cx="3296110" cy="333422"/>
+            <wp:effectExtent l="0" t="0" r="0" b="9525"/>
+            <wp:docPr id="1715370628" name="Picture 1"/>
+            <wp:cNvGraphicFramePr>
+              <a:graphicFrameLocks xmlns:a="http://schemas.openxmlformats.org/drawingml/2006/main" noChangeAspect="1"/>
+            </wp:cNvGraphicFramePr>
+            <a:graphic xmlns:a="http://schemas.openxmlformats.org/drawingml/2006/main">
+              <a:graphicData uri="http://schemas.openxmlformats.org/drawingml/2006/picture">
+                <pic:pic xmlns:pic="http://schemas.openxmlformats.org/drawingml/2006/picture">
+                  <pic:nvPicPr>
+                    <pic:cNvPr id="1715370628" name=""/>
+                    <pic:cNvPicPr/>
+                  </pic:nvPicPr>
+                  <pic:blipFill>
+                    <a:blip r:embed="rId17"/>
+                    <a:stretch>
+                      <a:fillRect/>
+                    </a:stretch>
+                  </pic:blipFill>
+                  <pic:spPr>
+                    <a:xfrm>
+                      <a:off x="0" y="0"/>
+                      <a:ext cx="3296110" cy="333422"/>
+                    </a:xfrm>
+                    <a:prstGeom prst="rect">
+                      <a:avLst/>
+                    </a:prstGeom>
+                  </pic:spPr>
+                </pic:pic>
+              </a:graphicData>
+            </a:graphic>
+          </wp:inline>
+        </w:drawing>
+      </w:r>
+      <w:r>
+        <w:br/>
+      </w:r>
+      <w:r>
+        <w:drawing>
+          <wp:inline distT="0" distB="0" distL="0" distR="0" wp14:anchorId="61A65176" wp14:editId="44901759">
+            <wp:extent cx="971686" cy="228632"/>
+            <wp:effectExtent l="0" t="0" r="0" b="0"/>
+            <wp:docPr id="951740405" name="Picture 1"/>
+            <wp:cNvGraphicFramePr>
+              <a:graphicFrameLocks xmlns:a="http://schemas.openxmlformats.org/drawingml/2006/main" noChangeAspect="1"/>
+            </wp:cNvGraphicFramePr>
+            <a:graphic xmlns:a="http://schemas.openxmlformats.org/drawingml/2006/main">
+              <a:graphicData uri="http://schemas.openxmlformats.org/drawingml/2006/picture">
+                <pic:pic xmlns:pic="http://schemas.openxmlformats.org/drawingml/2006/picture">
+                  <pic:nvPicPr>
+                    <pic:cNvPr id="951740405" name=""/>
+                    <pic:cNvPicPr/>
+                  </pic:nvPicPr>
+                  <pic:blipFill>
+                    <a:blip r:embed="rId18"/>
+                    <a:stretch>
+                      <a:fillRect/>
+                    </a:stretch>
+                  </pic:blipFill>
+                  <pic:spPr>
+                    <a:xfrm>
+                      <a:off x="0" y="0"/>
+                      <a:ext cx="971686" cy="228632"/>
+                    </a:xfrm>
+                    <a:prstGeom prst="rect">
+                      <a:avLst/>
+                    </a:prstGeom>
+                  </pic:spPr>
+                </pic:pic>
+              </a:graphicData>
+            </a:graphic>
+          </wp:inline>
+        </w:drawing>
+      </w:r>
+      <w:r>
+        <w:br/>
+      </w:r>
+      <w:r>
+        <w:drawing>
+          <wp:inline distT="0" distB="0" distL="0" distR="0" wp14:anchorId="48A80B1D" wp14:editId="4FB35797">
+            <wp:extent cx="5525271" cy="1152686"/>
+            <wp:effectExtent l="0" t="0" r="0" b="9525"/>
+            <wp:docPr id="110006758" name="Picture 1" descr="A screenshot of a computer&#10;&#10;Description automatically generated"/>
+            <wp:cNvGraphicFramePr>
+              <a:graphicFrameLocks xmlns:a="http://schemas.openxmlformats.org/drawingml/2006/main" noChangeAspect="1"/>
+            </wp:cNvGraphicFramePr>
+            <a:graphic xmlns:a="http://schemas.openxmlformats.org/drawingml/2006/main">
+              <a:graphicData uri="http://schemas.openxmlformats.org/drawingml/2006/picture">
+                <pic:pic xmlns:pic="http://schemas.openxmlformats.org/drawingml/2006/picture">
+                  <pic:nvPicPr>
+                    <pic:cNvPr id="110006758" name="Picture 1" descr="A screenshot of a computer&#10;&#10;Description automatically generated"/>
+                    <pic:cNvPicPr/>
+                  </pic:nvPicPr>
+                  <pic:blipFill>
+                    <a:blip r:embed="rId19"/>
+                    <a:stretch>
+                      <a:fillRect/>
+                    </a:stretch>
+                  </pic:blipFill>
+                  <pic:spPr>
+                    <a:xfrm>
+                      <a:off x="0" y="0"/>
+                      <a:ext cx="5525271" cy="1152686"/>
+                    </a:xfrm>
+                    <a:prstGeom prst="rect">
+                      <a:avLst/>
+                    </a:prstGeom>
+                  </pic:spPr>
+                </pic:pic>
+              </a:graphicData>
+            </a:graphic>
+          </wp:inline>
+        </w:drawing>
+      </w:r>
+      <w:r>
+        <w:br/>
+      </w:r>
+      <w:r>
+        <w:br/>
+      </w:r>
+      <w:r>
+        <w:rPr>
+          <w:u w:val="single"/>
+        </w:rPr>
+        <w:t>Part B</w:t>
+      </w:r>
+    </w:p>
+    <w:p>
+      <w:pPr>
+        <w:pStyle w:val="ListParagraph"/>
+        <w:numPr>
+          <w:ilvl w:val="0"/>
+          <w:numId w:val="3"/>
+        </w:numPr>
+      </w:pPr>
+      <w:r>
+        <w:br/>
+      </w:r>
+      <w:r>
+        <w:drawing>
+          <wp:inline distT="0" distB="0" distL="0" distR="0" wp14:anchorId="57073B54" wp14:editId="4B7BEBCB">
+            <wp:extent cx="2038635" cy="304843"/>
+            <wp:effectExtent l="0" t="0" r="0" b="0"/>
+            <wp:docPr id="1176306790" name="Picture 1"/>
+            <wp:cNvGraphicFramePr>
+              <a:graphicFrameLocks xmlns:a="http://schemas.openxmlformats.org/drawingml/2006/main" noChangeAspect="1"/>
+            </wp:cNvGraphicFramePr>
+            <a:graphic xmlns:a="http://schemas.openxmlformats.org/drawingml/2006/main">
+              <a:graphicData uri="http://schemas.openxmlformats.org/drawingml/2006/picture">
+                <pic:pic xmlns:pic="http://schemas.openxmlformats.org/drawingml/2006/picture">
+                  <pic:nvPicPr>
+                    <pic:cNvPr id="1176306790" name=""/>
+                    <pic:cNvPicPr/>
+                  </pic:nvPicPr>
+                  <pic:blipFill>
+                    <a:blip r:embed="rId20"/>
+                    <a:stretch>
+                      <a:fillRect/>
+                    </a:stretch>
+                  </pic:blipFill>
+                  <pic:spPr>
+                    <a:xfrm>
+                      <a:off x="0" y="0"/>
+                      <a:ext cx="2038635" cy="304843"/>
+                    </a:xfrm>
+                    <a:prstGeom prst="rect">
+                      <a:avLst/>
+                    </a:prstGeom>
+                  </pic:spPr>
+                </pic:pic>
+              </a:graphicData>
+            </a:graphic>
+          </wp:inline>
+        </w:drawing>
+      </w:r>
+      <w:r>
+        <w:br/>
+      </w:r>
+      <w:r>
+        <w:drawing>
+          <wp:inline distT="0" distB="0" distL="0" distR="0" wp14:anchorId="4824E92C" wp14:editId="7101621B">
+            <wp:extent cx="4372585" cy="1619476"/>
+            <wp:effectExtent l="0" t="0" r="9525" b="0"/>
+            <wp:docPr id="431519213" name="Picture 1" descr="A screenshot of a computer&#10;&#10;Description automatically generated"/>
+            <wp:cNvGraphicFramePr>
+              <a:graphicFrameLocks xmlns:a="http://schemas.openxmlformats.org/drawingml/2006/main" noChangeAspect="1"/>
+            </wp:cNvGraphicFramePr>
+            <a:graphic xmlns:a="http://schemas.openxmlformats.org/drawingml/2006/main">
+              <a:graphicData uri="http://schemas.openxmlformats.org/drawingml/2006/picture">
+                <pic:pic xmlns:pic="http://schemas.openxmlformats.org/drawingml/2006/picture">
+                  <pic:nvPicPr>
+                    <pic:cNvPr id="431519213" name="Picture 1" descr="A screenshot of a computer&#10;&#10;Description automatically generated"/>
+                    <pic:cNvPicPr/>
+                  </pic:nvPicPr>
+                  <pic:blipFill>
+                    <a:blip r:embed="rId21"/>
+                    <a:stretch>
+                      <a:fillRect/>
+                    </a:stretch>
+                  </pic:blipFill>
+                  <pic:spPr>
+                    <a:xfrm>
+                      <a:off x="0" y="0"/>
+                      <a:ext cx="4372585" cy="1619476"/>
+                    </a:xfrm>
+                    <a:prstGeom prst="rect">
+                      <a:avLst/>
+                    </a:prstGeom>
+                  </pic:spPr>
+                </pic:pic>
+              </a:graphicData>
+            </a:graphic>
+          </wp:inline>
+        </w:drawing>
+      </w:r>
+      <w:r>
+        <w:br/>
+      </w:r>
+      <w:r>
+        <w:br/>
+      </w:r>
+      <w:r>
+        <w:br/>
+      </w:r>
+      <w:r>
+        <w:br/>
+      </w:r>
+      <w:r>
+        <w:lastRenderedPageBreak/>
+        <w:br/>
+      </w:r>
+    </w:p>
+    <w:p>
+      <w:pPr>
+        <w:pStyle w:val="ListParagraph"/>
+        <w:numPr>
+          <w:ilvl w:val="0"/>
+          <w:numId w:val="3"/>
+        </w:numPr>
+      </w:pPr>
+      <w:r>
+        <w:br/>
+      </w:r>
+      <w:r>
+        <w:drawing>
+          <wp:inline distT="0" distB="0" distL="0" distR="0" wp14:anchorId="09D74680" wp14:editId="05AC8060">
+            <wp:extent cx="3667125" cy="356976"/>
+            <wp:effectExtent l="0" t="0" r="0" b="5080"/>
+            <wp:docPr id="1617977156" name="Picture 1"/>
+            <wp:cNvGraphicFramePr>
+              <a:graphicFrameLocks xmlns:a="http://schemas.openxmlformats.org/drawingml/2006/main" noChangeAspect="1"/>
+            </wp:cNvGraphicFramePr>
+            <a:graphic xmlns:a="http://schemas.openxmlformats.org/drawingml/2006/main">
+              <a:graphicData uri="http://schemas.openxmlformats.org/drawingml/2006/picture">
+                <pic:pic xmlns:pic="http://schemas.openxmlformats.org/drawingml/2006/picture">
+                  <pic:nvPicPr>
+                    <pic:cNvPr id="1617977156" name=""/>
+                    <pic:cNvPicPr/>
+                  </pic:nvPicPr>
+                  <pic:blipFill>
+                    <a:blip r:embed="rId22"/>
+                    <a:stretch>
+                      <a:fillRect/>
+                    </a:stretch>
+                  </pic:blipFill>
+                  <pic:spPr>
+                    <a:xfrm>
+                      <a:off x="0" y="0"/>
+                      <a:ext cx="3709996" cy="361149"/>
+                    </a:xfrm>
+                    <a:prstGeom prst="rect">
+                      <a:avLst/>
+                    </a:prstGeom>
+                  </pic:spPr>
+                </pic:pic>
+              </a:graphicData>
+            </a:graphic>
+          </wp:inline>
+        </w:drawing>
+      </w:r>
+      <w:r>
+        <w:br/>
+      </w:r>
+      <w:r>
+        <w:drawing>
+          <wp:inline distT="0" distB="0" distL="0" distR="0" wp14:anchorId="70A4D294" wp14:editId="7E821820">
+            <wp:extent cx="3124200" cy="2400048"/>
+            <wp:effectExtent l="0" t="0" r="0" b="635"/>
+            <wp:docPr id="1912062432" name="Picture 1" descr="A screenshot of a computer&#10;&#10;Description automatically generated"/>
+            <wp:cNvGraphicFramePr>
+              <a:graphicFrameLocks xmlns:a="http://schemas.openxmlformats.org/drawingml/2006/main" noChangeAspect="1"/>
+            </wp:cNvGraphicFramePr>
+            <a:graphic xmlns:a="http://schemas.openxmlformats.org/drawingml/2006/main">
+              <a:graphicData uri="http://schemas.openxmlformats.org/drawingml/2006/picture">
+                <pic:pic xmlns:pic="http://schemas.openxmlformats.org/drawingml/2006/picture">
+                  <pic:nvPicPr>
+                    <pic:cNvPr id="1912062432" name="Picture 1" descr="A screenshot of a computer&#10;&#10;Description automatically generated"/>
+                    <pic:cNvPicPr/>
+                  </pic:nvPicPr>
+                  <pic:blipFill>
+                    <a:blip r:embed="rId23"/>
+                    <a:stretch>
+                      <a:fillRect/>
+                    </a:stretch>
+                  </pic:blipFill>
+                  <pic:spPr>
+                    <a:xfrm>
+                      <a:off x="0" y="0"/>
+                      <a:ext cx="3132012" cy="2406049"/>
+                    </a:xfrm>
+                    <a:prstGeom prst="rect">
+                      <a:avLst/>
+                    </a:prstGeom>
+                  </pic:spPr>
+                </pic:pic>
+              </a:graphicData>
+            </a:graphic>
+          </wp:inline>
+        </w:drawing>
+      </w:r>
+      <w:r>
+        <w:br/>
+      </w:r>
+      <w:r>
+        <w:br/>
+      </w:r>
+    </w:p>
+    <w:p>
+      <w:pPr>
+        <w:pStyle w:val="ListParagraph"/>
+        <w:numPr>
+          <w:ilvl w:val="0"/>
+          <w:numId w:val="3"/>
+        </w:numPr>
+      </w:pPr>
+      <w:r>
+        <w:br/>
+      </w:r>
+      <w:r>
+        <w:drawing>
+          <wp:inline distT="0" distB="0" distL="0" distR="0" wp14:anchorId="21C27C4B" wp14:editId="462A4A73">
+            <wp:extent cx="4486275" cy="343256"/>
+            <wp:effectExtent l="0" t="0" r="0" b="0"/>
+            <wp:docPr id="1839456916" name="Picture 1"/>
+            <wp:cNvGraphicFramePr>
+              <a:graphicFrameLocks xmlns:a="http://schemas.openxmlformats.org/drawingml/2006/main" noChangeAspect="1"/>
+            </wp:cNvGraphicFramePr>
+            <a:graphic xmlns:a="http://schemas.openxmlformats.org/drawingml/2006/main">
+              <a:graphicData uri="http://schemas.openxmlformats.org/drawingml/2006/picture">
+                <pic:pic xmlns:pic="http://schemas.openxmlformats.org/drawingml/2006/picture">
+                  <pic:nvPicPr>
+                    <pic:cNvPr id="1839456916" name=""/>
+                    <pic:cNvPicPr/>
+                  </pic:nvPicPr>
+                  <pic:blipFill>
+                    <a:blip r:embed="rId24"/>
+                    <a:stretch>
+                      <a:fillRect/>
+                    </a:stretch>
+                  </pic:blipFill>
+                  <pic:spPr>
+                    <a:xfrm>
+                      <a:off x="0" y="0"/>
+                      <a:ext cx="4574117" cy="349977"/>
+                    </a:xfrm>
+                    <a:prstGeom prst="rect">
+                      <a:avLst/>
+                    </a:prstGeom>
+                  </pic:spPr>
+                </pic:pic>
+              </a:graphicData>
+            </a:graphic>
+          </wp:inline>
+        </w:drawing>
+      </w:r>
+      <w:r>
+        <w:br/>
+      </w:r>
+      <w:r>
+        <w:drawing>
+          <wp:inline distT="0" distB="0" distL="0" distR="0" wp14:anchorId="46644560" wp14:editId="721A7278">
+            <wp:extent cx="1981200" cy="3512486"/>
+            <wp:effectExtent l="0" t="0" r="0" b="0"/>
+            <wp:docPr id="1590923698" name="Picture 1" descr="A screenshot of a computer screen&#10;&#10;Description automatically generated"/>
+            <wp:cNvGraphicFramePr>
+              <a:graphicFrameLocks xmlns:a="http://schemas.openxmlformats.org/drawingml/2006/main" noChangeAspect="1"/>
+            </wp:cNvGraphicFramePr>
+            <a:graphic xmlns:a="http://schemas.openxmlformats.org/drawingml/2006/main">
+              <a:graphicData uri="http://schemas.openxmlformats.org/drawingml/2006/picture">
+                <pic:pic xmlns:pic="http://schemas.openxmlformats.org/drawingml/2006/picture">
+                  <pic:nvPicPr>
+                    <pic:cNvPr id="1590923698" name="Picture 1" descr="A screenshot of a computer screen&#10;&#10;Description automatically generated"/>
+                    <pic:cNvPicPr/>
+                  </pic:nvPicPr>
+                  <pic:blipFill>
+                    <a:blip r:embed="rId25"/>
+                    <a:stretch>
+                      <a:fillRect/>
+                    </a:stretch>
+                  </pic:blipFill>
+                  <pic:spPr>
+                    <a:xfrm>
+                      <a:off x="0" y="0"/>
+                      <a:ext cx="1983526" cy="3516609"/>
+                    </a:xfrm>
+                    <a:prstGeom prst="rect">
+                      <a:avLst/>
+                    </a:prstGeom>
+                  </pic:spPr>
+                </pic:pic>
+              </a:graphicData>
+            </a:graphic>
+          </wp:inline>
+        </w:drawing>
+      </w:r>
+      <w:r>
+        <w:br/>
+      </w:r>
+    </w:p>
+    <w:p>
+      <w:pPr>
+        <w:pStyle w:val="ListParagraph"/>
+        <w:numPr>
+          <w:ilvl w:val="0"/>
+          <w:numId w:val="3"/>
+        </w:numPr>
+      </w:pPr>
+      <w:r>
+        <w:lastRenderedPageBreak/>
+        <w:br/>
+      </w:r>
+      <w:r>
+        <w:drawing>
+          <wp:inline distT="0" distB="0" distL="0" distR="0" wp14:anchorId="06A85E92" wp14:editId="0440AD2E">
+            <wp:extent cx="2467319" cy="390580"/>
+            <wp:effectExtent l="0" t="0" r="0" b="9525"/>
+            <wp:docPr id="857258177" name="Picture 1"/>
+            <wp:cNvGraphicFramePr>
+              <a:graphicFrameLocks xmlns:a="http://schemas.openxmlformats.org/drawingml/2006/main" noChangeAspect="1"/>
+            </wp:cNvGraphicFramePr>
+            <a:graphic xmlns:a="http://schemas.openxmlformats.org/drawingml/2006/main">
+              <a:graphicData uri="http://schemas.openxmlformats.org/drawingml/2006/picture">
+                <pic:pic xmlns:pic="http://schemas.openxmlformats.org/drawingml/2006/picture">
+                  <pic:nvPicPr>
+                    <pic:cNvPr id="857258177" name=""/>
+                    <pic:cNvPicPr/>
+                  </pic:nvPicPr>
+                  <pic:blipFill>
+                    <a:blip r:embed="rId26"/>
+                    <a:stretch>
+                      <a:fillRect/>
+                    </a:stretch>
+                  </pic:blipFill>
+                  <pic:spPr>
+                    <a:xfrm>
+                      <a:off x="0" y="0"/>
+                      <a:ext cx="2467319" cy="390580"/>
+                    </a:xfrm>
+                    <a:prstGeom prst="rect">
+                      <a:avLst/>
+                    </a:prstGeom>
+                  </pic:spPr>
+                </pic:pic>
+              </a:graphicData>
+            </a:graphic>
+          </wp:inline>
+        </w:drawing>
+      </w:r>
+      <w:r>
+        <w:br/>
+      </w:r>
+      <w:r>
+        <w:drawing>
+          <wp:inline distT="0" distB="0" distL="0" distR="0" wp14:anchorId="0C4F9A82" wp14:editId="14BE49F5">
+            <wp:extent cx="1352739" cy="1810003"/>
+            <wp:effectExtent l="0" t="0" r="0" b="0"/>
+            <wp:docPr id="273538220" name="Picture 1" descr="A screenshot of a computer&#10;&#10;Description automatically generated"/>
+            <wp:cNvGraphicFramePr>
+              <a:graphicFrameLocks xmlns:a="http://schemas.openxmlformats.org/drawingml/2006/main" noChangeAspect="1"/>
+            </wp:cNvGraphicFramePr>
+            <a:graphic xmlns:a="http://schemas.openxmlformats.org/drawingml/2006/main">
+              <a:graphicData uri="http://schemas.openxmlformats.org/drawingml/2006/picture">
+                <pic:pic xmlns:pic="http://schemas.openxmlformats.org/drawingml/2006/picture">
+                  <pic:nvPicPr>
+                    <pic:cNvPr id="273538220" name="Picture 1" descr="A screenshot of a computer&#10;&#10;Description automatically generated"/>
+                    <pic:cNvPicPr/>
+                  </pic:nvPicPr>
+                  <pic:blipFill>
+                    <a:blip r:embed="rId27"/>
+                    <a:stretch>
+                      <a:fillRect/>
+                    </a:stretch>
+                  </pic:blipFill>
+                  <pic:spPr>
+                    <a:xfrm>
+                      <a:off x="0" y="0"/>
+                      <a:ext cx="1352739" cy="1810003"/>
+                    </a:xfrm>
+                    <a:prstGeom prst="rect">
+                      <a:avLst/>
+                    </a:prstGeom>
+                  </pic:spPr>
+                </pic:pic>
+              </a:graphicData>
+            </a:graphic>
+          </wp:inline>
+        </w:drawing>
+      </w:r>
+      <w:r>
+        <w:br/>
+      </w:r>
+    </w:p>
+    <w:p>
+      <w:pPr>
+        <w:pStyle w:val="ListParagraph"/>
+        <w:numPr>
+          <w:ilvl w:val="0"/>
+          <w:numId w:val="3"/>
+        </w:numPr>
+      </w:pPr>
+      <w:r>
+        <w:br/>
+      </w:r>
+      <w:r>
+        <w:drawing>
+          <wp:inline distT="0" distB="0" distL="0" distR="0" wp14:anchorId="0AC02E62" wp14:editId="3ADE25A8">
+            <wp:extent cx="1876687" cy="495369"/>
+            <wp:effectExtent l="0" t="0" r="9525" b="0"/>
+            <wp:docPr id="1300285895" name="Picture 1" descr="A close up of a math equation&#10;&#10;Description automatically generated with medium confidence"/>
+            <wp:cNvGraphicFramePr>
+              <a:graphicFrameLocks xmlns:a="http://schemas.openxmlformats.org/drawingml/2006/main" noChangeAspect="1"/>
+            </wp:cNvGraphicFramePr>
+            <a:graphic xmlns:a="http://schemas.openxmlformats.org/drawingml/2006/main">
+              <a:graphicData uri="http://schemas.openxmlformats.org/drawingml/2006/picture">
+                <pic:pic xmlns:pic="http://schemas.openxmlformats.org/drawingml/2006/picture">
+                  <pic:nvPicPr>
+                    <pic:cNvPr id="1300285895" name="Picture 1" descr="A close up of a math equation&#10;&#10;Description automatically generated with medium confidence"/>
+                    <pic:cNvPicPr/>
+                  </pic:nvPicPr>
+                  <pic:blipFill>
+                    <a:blip r:embed="rId28"/>
+                    <a:stretch>
+                      <a:fillRect/>
+                    </a:stretch>
+                  </pic:blipFill>
+                  <pic:spPr>
+                    <a:xfrm>
+                      <a:off x="0" y="0"/>
+                      <a:ext cx="1876687" cy="495369"/>
+                    </a:xfrm>
+                    <a:prstGeom prst="rect">
+                      <a:avLst/>
+                    </a:prstGeom>
+                  </pic:spPr>
+                </pic:pic>
+              </a:graphicData>
+            </a:graphic>
+          </wp:inline>
+        </w:drawing>
+      </w:r>
+      <w:r>
+        <w:br/>
+      </w:r>
+      <w:r>
+        <w:drawing>
+          <wp:inline distT="0" distB="0" distL="0" distR="0" wp14:anchorId="01ECCC4C" wp14:editId="7466291E">
+            <wp:extent cx="3610479" cy="1143160"/>
+            <wp:effectExtent l="0" t="0" r="0" b="0"/>
+            <wp:docPr id="1241052473" name="Picture 1"/>
+            <wp:cNvGraphicFramePr>
+              <a:graphicFrameLocks xmlns:a="http://schemas.openxmlformats.org/drawingml/2006/main" noChangeAspect="1"/>
+            </wp:cNvGraphicFramePr>
+            <a:graphic xmlns:a="http://schemas.openxmlformats.org/drawingml/2006/main">
+              <a:graphicData uri="http://schemas.openxmlformats.org/drawingml/2006/picture">
+                <pic:pic xmlns:pic="http://schemas.openxmlformats.org/drawingml/2006/picture">
+                  <pic:nvPicPr>
+                    <pic:cNvPr id="1241052473" name=""/>
+                    <pic:cNvPicPr/>
+                  </pic:nvPicPr>
+                  <pic:blipFill>
+                    <a:blip r:embed="rId29"/>
+                    <a:stretch>
+                      <a:fillRect/>
+                    </a:stretch>
+                  </pic:blipFill>
+                  <pic:spPr>
+                    <a:xfrm>
+                      <a:off x="0" y="0"/>
+                      <a:ext cx="3610479" cy="1143160"/>
+                    </a:xfrm>
+                    <a:prstGeom prst="rect">
+                      <a:avLst/>
+                    </a:prstGeom>
+                  </pic:spPr>
+                </pic:pic>
+              </a:graphicData>
+            </a:graphic>
+          </wp:inline>
         </w:drawing>
       </w:r>
     </w:p>
@@ -689,9 +1474,9 @@
     </w:lvl>
   </w:abstractNum>
   <w:abstractNum w:abstractNumId="1" w15:restartNumberingAfterBreak="0">
-    <w:nsid w:val="5E7912E7"/>
+    <w:nsid w:val="171C5499"/>
     <w:multiLevelType w:val="hybridMultilevel"/>
-    <w:tmpl w:val="DFF6711A"/>
+    <w:tmpl w:val="E5DEFDBC"/>
     <w:lvl w:ilvl="0" w:tplc="04090011">
       <w:start w:val="1"/>
       <w:numFmt w:val="decimal"/>
@@ -777,10 +1562,102 @@
       </w:pPr>
     </w:lvl>
   </w:abstractNum>
+  <w:abstractNum w:abstractNumId="2" w15:restartNumberingAfterBreak="0">
+    <w:nsid w:val="5E7912E7"/>
+    <w:multiLevelType w:val="hybridMultilevel"/>
+    <w:tmpl w:val="DFF6711A"/>
+    <w:lvl w:ilvl="0" w:tplc="04090011">
+      <w:start w:val="1"/>
+      <w:numFmt w:val="decimal"/>
+      <w:lvlText w:val="%1)"/>
+      <w:lvlJc w:val="left"/>
+      <w:pPr>
+        <w:ind w:left="720" w:hanging="360"/>
+      </w:pPr>
+      <w:rPr>
+        <w:rFonts w:hint="default"/>
+      </w:rPr>
+    </w:lvl>
+    <w:lvl w:ilvl="1" w:tplc="04090019" w:tentative="1">
+      <w:start w:val="1"/>
+      <w:numFmt w:val="lowerLetter"/>
+      <w:lvlText w:val="%2."/>
+      <w:lvlJc w:val="left"/>
+      <w:pPr>
+        <w:ind w:left="1440" w:hanging="360"/>
+      </w:pPr>
+    </w:lvl>
+    <w:lvl w:ilvl="2" w:tplc="0409001B" w:tentative="1">
+      <w:start w:val="1"/>
+      <w:numFmt w:val="lowerRoman"/>
+      <w:lvlText w:val="%3."/>
+      <w:lvlJc w:val="right"/>
+      <w:pPr>
+        <w:ind w:left="2160" w:hanging="180"/>
+      </w:pPr>
+    </w:lvl>
+    <w:lvl w:ilvl="3" w:tplc="0409000F" w:tentative="1">
+      <w:start w:val="1"/>
+      <w:numFmt w:val="decimal"/>
+      <w:lvlText w:val="%4."/>
+      <w:lvlJc w:val="left"/>
+      <w:pPr>
+        <w:ind w:left="2880" w:hanging="360"/>
+      </w:pPr>
+    </w:lvl>
+    <w:lvl w:ilvl="4" w:tplc="04090019" w:tentative="1">
+      <w:start w:val="1"/>
+      <w:numFmt w:val="lowerLetter"/>
+      <w:lvlText w:val="%5."/>
+      <w:lvlJc w:val="left"/>
+      <w:pPr>
+        <w:ind w:left="3600" w:hanging="360"/>
+      </w:pPr>
+    </w:lvl>
+    <w:lvl w:ilvl="5" w:tplc="0409001B" w:tentative="1">
+      <w:start w:val="1"/>
+      <w:numFmt w:val="lowerRoman"/>
+      <w:lvlText w:val="%6."/>
+      <w:lvlJc w:val="right"/>
+      <w:pPr>
+        <w:ind w:left="4320" w:hanging="180"/>
+      </w:pPr>
+    </w:lvl>
+    <w:lvl w:ilvl="6" w:tplc="0409000F" w:tentative="1">
+      <w:start w:val="1"/>
+      <w:numFmt w:val="decimal"/>
+      <w:lvlText w:val="%7."/>
+      <w:lvlJc w:val="left"/>
+      <w:pPr>
+        <w:ind w:left="5040" w:hanging="360"/>
+      </w:pPr>
+    </w:lvl>
+    <w:lvl w:ilvl="7" w:tplc="04090019" w:tentative="1">
+      <w:start w:val="1"/>
+      <w:numFmt w:val="lowerLetter"/>
+      <w:lvlText w:val="%8."/>
+      <w:lvlJc w:val="left"/>
+      <w:pPr>
+        <w:ind w:left="5760" w:hanging="360"/>
+      </w:pPr>
+    </w:lvl>
+    <w:lvl w:ilvl="8" w:tplc="0409001B" w:tentative="1">
+      <w:start w:val="1"/>
+      <w:numFmt w:val="lowerRoman"/>
+      <w:lvlText w:val="%9."/>
+      <w:lvlJc w:val="right"/>
+      <w:pPr>
+        <w:ind w:left="6480" w:hanging="180"/>
+      </w:pPr>
+    </w:lvl>
+  </w:abstractNum>
   <w:num w:numId="1" w16cid:durableId="288359703">
     <w:abstractNumId w:val="0"/>
   </w:num>
   <w:num w:numId="2" w16cid:durableId="557785476">
+    <w:abstractNumId w:val="2"/>
+  </w:num>
+  <w:num w:numId="3" w16cid:durableId="2024671985">
     <w:abstractNumId w:val="1"/>
   </w:num>
 </w:numbering>

</xml_diff>

<commit_message>
vault backup: 2025-02-05 23:09:18
</commit_message>
<xml_diff>
--- a/Centennial/Term 2/COMP122/301482828(Vandermaarel)_Assignment1.docx
+++ b/Centennial/Term 2/COMP122/301482828(Vandermaarel)_Assignment1.docx
@@ -1336,10 +1336,10 @@
       </w:r>
       <w:r>
         <w:drawing>
-          <wp:inline distT="0" distB="0" distL="0" distR="0" wp14:anchorId="01ECCC4C" wp14:editId="7466291E">
+          <wp:inline distT="0" distB="0" distL="0" distR="0" wp14:anchorId="01ECCC4C" wp14:editId="7BFFF748">
             <wp:extent cx="3610479" cy="1143160"/>
             <wp:effectExtent l="0" t="0" r="0" b="0"/>
-            <wp:docPr id="1241052473" name="Picture 1"/>
+            <wp:docPr id="1241052473" name="Picture 1" descr="A screenshot of a computer&#10;&#10;Description automatically generated"/>
             <wp:cNvGraphicFramePr>
               <a:graphicFrameLocks xmlns:a="http://schemas.openxmlformats.org/drawingml/2006/main" noChangeAspect="1"/>
             </wp:cNvGraphicFramePr>
@@ -1347,7 +1347,7 @@
               <a:graphicData uri="http://schemas.openxmlformats.org/drawingml/2006/picture">
                 <pic:pic xmlns:pic="http://schemas.openxmlformats.org/drawingml/2006/picture">
                   <pic:nvPicPr>
-                    <pic:cNvPr id="1241052473" name=""/>
+                    <pic:cNvPr id="1241052473" name="Picture 1" descr="A screenshot of a computer&#10;&#10;Description automatically generated"/>
                     <pic:cNvPicPr/>
                   </pic:nvPicPr>
                   <pic:blipFill>

</xml_diff>

<commit_message>
vault backup: 2025-02-10 10:03:16
</commit_message>
<xml_diff>
--- a/Centennial/Term 2/COMP122/301482828(Vandermaarel)_Assignment1.docx
+++ b/Centennial/Term 2/COMP122/301482828(Vandermaarel)_Assignment1.docx
@@ -24,6 +24,9 @@
         </w:numPr>
       </w:pPr>
       <w:r>
+        <w:rPr>
+          <w:noProof/>
+        </w:rPr>
         <w:drawing>
           <wp:anchor distT="0" distB="0" distL="114300" distR="114300" simplePos="0" relativeHeight="251664384" behindDoc="0" locked="0" layoutInCell="1" allowOverlap="1" wp14:anchorId="0C72270D" wp14:editId="35044A6E">
             <wp:simplePos x="0" y="0"/>
@@ -75,6 +78,9 @@
         </w:drawing>
       </w:r>
       <w:r>
+        <w:rPr>
+          <w:noProof/>
+        </w:rPr>
         <w:drawing>
           <wp:anchor distT="0" distB="0" distL="114300" distR="114300" simplePos="0" relativeHeight="251663360" behindDoc="0" locked="0" layoutInCell="1" allowOverlap="1" wp14:anchorId="69F0FAE4" wp14:editId="6D1F0515">
             <wp:simplePos x="0" y="0"/>
@@ -132,6 +138,9 @@
         </w:drawing>
       </w:r>
       <w:r>
+        <w:rPr>
+          <w:noProof/>
+        </w:rPr>
         <w:drawing>
           <wp:anchor distT="0" distB="0" distL="114300" distR="114300" simplePos="0" relativeHeight="251659264" behindDoc="0" locked="0" layoutInCell="1" allowOverlap="1" wp14:anchorId="35F7E347" wp14:editId="26535F1C">
             <wp:simplePos x="0" y="0"/>
@@ -255,6 +264,9 @@
         </w:numPr>
       </w:pPr>
       <w:r>
+        <w:rPr>
+          <w:noProof/>
+        </w:rPr>
         <w:drawing>
           <wp:anchor distT="0" distB="0" distL="114300" distR="114300" simplePos="0" relativeHeight="251662336" behindDoc="0" locked="0" layoutInCell="1" allowOverlap="1" wp14:anchorId="51887834" wp14:editId="55EFBC1A">
             <wp:simplePos x="0" y="0"/>
@@ -306,6 +318,9 @@
         </w:drawing>
       </w:r>
       <w:r>
+        <w:rPr>
+          <w:noProof/>
+        </w:rPr>
         <w:drawing>
           <wp:anchor distT="0" distB="0" distL="114300" distR="114300" simplePos="0" relativeHeight="251661312" behindDoc="0" locked="0" layoutInCell="1" allowOverlap="1" wp14:anchorId="551C3015" wp14:editId="5B62B229">
             <wp:simplePos x="0" y="0"/>
@@ -375,6 +390,9 @@
         <w:br/>
       </w:r>
       <w:r>
+        <w:rPr>
+          <w:noProof/>
+        </w:rPr>
         <w:drawing>
           <wp:inline distT="0" distB="0" distL="0" distR="0" wp14:anchorId="622D5D64" wp14:editId="0CAB2141">
             <wp:extent cx="5534797" cy="962159"/>
@@ -424,6 +442,9 @@
         </w:numPr>
       </w:pPr>
       <w:r>
+        <w:rPr>
+          <w:noProof/>
+        </w:rPr>
         <w:drawing>
           <wp:anchor distT="0" distB="0" distL="114300" distR="114300" simplePos="0" relativeHeight="251665408" behindDoc="0" locked="0" layoutInCell="1" allowOverlap="1" wp14:anchorId="1CE283B7" wp14:editId="37D7B1E7">
             <wp:simplePos x="0" y="0"/>
@@ -475,6 +496,9 @@
         </w:drawing>
       </w:r>
       <w:r>
+        <w:rPr>
+          <w:noProof/>
+        </w:rPr>
         <w:drawing>
           <wp:anchor distT="0" distB="0" distL="114300" distR="114300" simplePos="0" relativeHeight="251667456" behindDoc="0" locked="0" layoutInCell="1" allowOverlap="1" wp14:anchorId="19874402" wp14:editId="3FFF3282">
             <wp:simplePos x="0" y="0"/>
@@ -532,6 +556,9 @@
         </w:drawing>
       </w:r>
       <w:r>
+        <w:rPr>
+          <w:noProof/>
+        </w:rPr>
         <w:drawing>
           <wp:anchor distT="0" distB="0" distL="114300" distR="114300" simplePos="0" relativeHeight="251666432" behindDoc="0" locked="0" layoutInCell="1" allowOverlap="1" wp14:anchorId="2C8BBF77" wp14:editId="77601768">
             <wp:simplePos x="0" y="0"/>
@@ -616,6 +643,9 @@
         </w:numPr>
       </w:pPr>
       <w:r>
+        <w:rPr>
+          <w:noProof/>
+        </w:rPr>
         <w:lastRenderedPageBreak/>
         <w:drawing>
           <wp:anchor distT="0" distB="0" distL="114300" distR="114300" simplePos="0" relativeHeight="251668480" behindDoc="0" locked="0" layoutInCell="1" allowOverlap="1" wp14:anchorId="6C934192" wp14:editId="04143255">
@@ -677,6 +707,9 @@
         <w:br/>
       </w:r>
       <w:r>
+        <w:rPr>
+          <w:noProof/>
+        </w:rPr>
         <w:drawing>
           <wp:inline distT="0" distB="0" distL="0" distR="0" wp14:anchorId="0C0D003C" wp14:editId="69CEB4F1">
             <wp:extent cx="1124107" cy="362001"/>
@@ -717,6 +750,9 @@
         <w:br/>
       </w:r>
       <w:r>
+        <w:rPr>
+          <w:noProof/>
+        </w:rPr>
         <w:drawing>
           <wp:inline distT="0" distB="0" distL="0" distR="0" wp14:anchorId="41137BD9" wp14:editId="4CA2C78B">
             <wp:extent cx="5153025" cy="1257479"/>
@@ -769,6 +805,9 @@
         <w:br/>
       </w:r>
       <w:r>
+        <w:rPr>
+          <w:noProof/>
+        </w:rPr>
         <w:drawing>
           <wp:inline distT="0" distB="0" distL="0" distR="0" wp14:anchorId="4C0727CF" wp14:editId="498F0E3C">
             <wp:extent cx="3296110" cy="333422"/>
@@ -809,6 +848,9 @@
         <w:br/>
       </w:r>
       <w:r>
+        <w:rPr>
+          <w:noProof/>
+        </w:rPr>
         <w:drawing>
           <wp:inline distT="0" distB="0" distL="0" distR="0" wp14:anchorId="61A65176" wp14:editId="44901759">
             <wp:extent cx="971686" cy="228632"/>
@@ -849,6 +891,9 @@
         <w:br/>
       </w:r>
       <w:r>
+        <w:rPr>
+          <w:noProof/>
+        </w:rPr>
         <w:drawing>
           <wp:inline distT="0" distB="0" distL="0" distR="0" wp14:anchorId="48A80B1D" wp14:editId="4FB35797">
             <wp:extent cx="5525271" cy="1152686"/>
@@ -910,6 +955,9 @@
         <w:br/>
       </w:r>
       <w:r>
+        <w:rPr>
+          <w:noProof/>
+        </w:rPr>
         <w:drawing>
           <wp:inline distT="0" distB="0" distL="0" distR="0" wp14:anchorId="57073B54" wp14:editId="4B7BEBCB">
             <wp:extent cx="2038635" cy="304843"/>
@@ -950,6 +998,9 @@
         <w:br/>
       </w:r>
       <w:r>
+        <w:rPr>
+          <w:noProof/>
+        </w:rPr>
         <w:drawing>
           <wp:inline distT="0" distB="0" distL="0" distR="0" wp14:anchorId="4824E92C" wp14:editId="7101621B">
             <wp:extent cx="4372585" cy="1619476"/>
@@ -1015,6 +1066,9 @@
         <w:br/>
       </w:r>
       <w:r>
+        <w:rPr>
+          <w:noProof/>
+        </w:rPr>
         <w:drawing>
           <wp:inline distT="0" distB="0" distL="0" distR="0" wp14:anchorId="09D74680" wp14:editId="05AC8060">
             <wp:extent cx="3667125" cy="356976"/>
@@ -1055,10 +1109,13 @@
         <w:br/>
       </w:r>
       <w:r>
+        <w:rPr>
+          <w:noProof/>
+        </w:rPr>
         <w:drawing>
-          <wp:inline distT="0" distB="0" distL="0" distR="0" wp14:anchorId="70A4D294" wp14:editId="7E821820">
-            <wp:extent cx="3124200" cy="2400048"/>
-            <wp:effectExtent l="0" t="0" r="0" b="635"/>
+          <wp:inline distT="0" distB="0" distL="0" distR="0" wp14:anchorId="70A4D294" wp14:editId="1D92721F">
+            <wp:extent cx="3543300" cy="2722005"/>
+            <wp:effectExtent l="0" t="0" r="0" b="2540"/>
             <wp:docPr id="1912062432" name="Picture 1" descr="A screenshot of a computer&#10;&#10;Description automatically generated"/>
             <wp:cNvGraphicFramePr>
               <a:graphicFrameLocks xmlns:a="http://schemas.openxmlformats.org/drawingml/2006/main" noChangeAspect="1"/>
@@ -1079,7 +1136,7 @@
                   <pic:spPr>
                     <a:xfrm>
                       <a:off x="0" y="0"/>
-                      <a:ext cx="3132012" cy="2406049"/>
+                      <a:ext cx="3554284" cy="2730443"/>
                     </a:xfrm>
                     <a:prstGeom prst="rect">
                       <a:avLst/>
@@ -1107,14 +1164,27 @@
         </w:numPr>
       </w:pPr>
       <w:r>
-        <w:br/>
-      </w:r>
-      <w:r>
         <w:drawing>
-          <wp:inline distT="0" distB="0" distL="0" distR="0" wp14:anchorId="21C27C4B" wp14:editId="462A4A73">
-            <wp:extent cx="4486275" cy="343256"/>
-            <wp:effectExtent l="0" t="0" r="0" b="0"/>
-            <wp:docPr id="1839456916" name="Picture 1"/>
+          <wp:anchor distT="0" distB="0" distL="114300" distR="114300" simplePos="0" relativeHeight="251670528" behindDoc="1" locked="0" layoutInCell="1" allowOverlap="1" wp14:anchorId="0CACFB60" wp14:editId="03796C26">
+            <wp:simplePos x="0" y="0"/>
+            <wp:positionH relativeFrom="column">
+              <wp:posOffset>504825</wp:posOffset>
+            </wp:positionH>
+            <wp:positionV relativeFrom="paragraph">
+              <wp:posOffset>574675</wp:posOffset>
+            </wp:positionV>
+            <wp:extent cx="2360295" cy="3420745"/>
+            <wp:effectExtent l="0" t="0" r="1905" b="8255"/>
+            <wp:wrapTight wrapText="bothSides">
+              <wp:wrapPolygon edited="0">
+                <wp:start x="0" y="0"/>
+                <wp:lineTo x="0" y="21532"/>
+                <wp:lineTo x="21443" y="21532"/>
+                <wp:lineTo x="21443" y="0"/>
+                <wp:lineTo x="0" y="0"/>
+              </wp:wrapPolygon>
+            </wp:wrapTight>
+            <wp:docPr id="576318365" name="Picture 1" descr="A screenshot of a computer&#10;&#10;AI-generated content may be incorrect."/>
             <wp:cNvGraphicFramePr>
               <a:graphicFrameLocks xmlns:a="http://schemas.openxmlformats.org/drawingml/2006/main" noChangeAspect="1"/>
             </wp:cNvGraphicFramePr>
@@ -1122,11 +1192,17 @@
               <a:graphicData uri="http://schemas.openxmlformats.org/drawingml/2006/picture">
                 <pic:pic xmlns:pic="http://schemas.openxmlformats.org/drawingml/2006/picture">
                   <pic:nvPicPr>
-                    <pic:cNvPr id="1839456916" name=""/>
+                    <pic:cNvPr id="576318365" name="Picture 1" descr="A screenshot of a computer&#10;&#10;AI-generated content may be incorrect."/>
                     <pic:cNvPicPr/>
                   </pic:nvPicPr>
                   <pic:blipFill>
-                    <a:blip r:embed="rId24"/>
+                    <a:blip r:embed="rId24">
+                      <a:extLst>
+                        <a:ext uri="{28A0092B-C50C-407E-A947-70E740481C1C}">
+                          <a14:useLocalDpi xmlns:a14="http://schemas.microsoft.com/office/drawing/2010/main" val="0"/>
+                        </a:ext>
+                      </a:extLst>
+                    </a:blip>
                     <a:stretch>
                       <a:fillRect/>
                     </a:stretch>
@@ -1134,7 +1210,7 @@
                   <pic:spPr>
                     <a:xfrm>
                       <a:off x="0" y="0"/>
-                      <a:ext cx="4574117" cy="349977"/>
+                      <a:ext cx="2360295" cy="3420745"/>
                     </a:xfrm>
                     <a:prstGeom prst="rect">
                       <a:avLst/>
@@ -1143,18 +1219,29 @@
                 </pic:pic>
               </a:graphicData>
             </a:graphic>
-          </wp:inline>
+            <wp14:sizeRelH relativeFrom="margin">
+              <wp14:pctWidth>0</wp14:pctWidth>
+            </wp14:sizeRelH>
+            <wp14:sizeRelV relativeFrom="margin">
+              <wp14:pctHeight>0</wp14:pctHeight>
+            </wp14:sizeRelV>
+          </wp:anchor>
         </w:drawing>
       </w:r>
       <w:r>
-        <w:br/>
-      </w:r>
-      <w:r>
         <w:drawing>
-          <wp:inline distT="0" distB="0" distL="0" distR="0" wp14:anchorId="46644560" wp14:editId="721A7278">
-            <wp:extent cx="1981200" cy="3512486"/>
+          <wp:anchor distT="0" distB="0" distL="114300" distR="114300" simplePos="0" relativeHeight="251669504" behindDoc="0" locked="0" layoutInCell="1" allowOverlap="1" wp14:anchorId="0D5A3E03" wp14:editId="1F1BF070">
+            <wp:simplePos x="0" y="0"/>
+            <wp:positionH relativeFrom="column">
+              <wp:posOffset>495300</wp:posOffset>
+            </wp:positionH>
+            <wp:positionV relativeFrom="paragraph">
+              <wp:posOffset>187325</wp:posOffset>
+            </wp:positionV>
+            <wp:extent cx="5696585" cy="361950"/>
             <wp:effectExtent l="0" t="0" r="0" b="0"/>
-            <wp:docPr id="1590923698" name="Picture 1" descr="A screenshot of a computer screen&#10;&#10;Description automatically generated"/>
+            <wp:wrapSquare wrapText="bothSides"/>
+            <wp:docPr id="833221687" name="Picture 1"/>
             <wp:cNvGraphicFramePr>
               <a:graphicFrameLocks xmlns:a="http://schemas.openxmlformats.org/drawingml/2006/main" noChangeAspect="1"/>
             </wp:cNvGraphicFramePr>
@@ -1162,11 +1249,17 @@
               <a:graphicData uri="http://schemas.openxmlformats.org/drawingml/2006/picture">
                 <pic:pic xmlns:pic="http://schemas.openxmlformats.org/drawingml/2006/picture">
                   <pic:nvPicPr>
-                    <pic:cNvPr id="1590923698" name="Picture 1" descr="A screenshot of a computer screen&#10;&#10;Description automatically generated"/>
+                    <pic:cNvPr id="833221687" name=""/>
                     <pic:cNvPicPr/>
                   </pic:nvPicPr>
                   <pic:blipFill>
-                    <a:blip r:embed="rId25"/>
+                    <a:blip r:embed="rId25">
+                      <a:extLst>
+                        <a:ext uri="{28A0092B-C50C-407E-A947-70E740481C1C}">
+                          <a14:useLocalDpi xmlns:a14="http://schemas.microsoft.com/office/drawing/2010/main" val="0"/>
+                        </a:ext>
+                      </a:extLst>
+                    </a:blip>
                     <a:stretch>
                       <a:fillRect/>
                     </a:stretch>
@@ -1174,7 +1267,7 @@
                   <pic:spPr>
                     <a:xfrm>
                       <a:off x="0" y="0"/>
-                      <a:ext cx="1983526" cy="3516609"/>
+                      <a:ext cx="5696585" cy="361950"/>
                     </a:xfrm>
                     <a:prstGeom prst="rect">
                       <a:avLst/>
@@ -1183,8 +1276,50 @@
                 </pic:pic>
               </a:graphicData>
             </a:graphic>
-          </wp:inline>
+          </wp:anchor>
         </w:drawing>
+      </w:r>
+      <w:r>
+        <w:br/>
+      </w:r>
+      <w:r>
+        <w:br/>
+      </w:r>
+      <w:r>
+        <w:br/>
+      </w:r>
+      <w:r>
+        <w:br/>
+      </w:r>
+      <w:r>
+        <w:br/>
+      </w:r>
+      <w:r>
+        <w:br/>
+      </w:r>
+      <w:r>
+        <w:br/>
+      </w:r>
+      <w:r>
+        <w:br/>
+      </w:r>
+      <w:r>
+        <w:br/>
+      </w:r>
+      <w:r>
+        <w:br/>
+      </w:r>
+      <w:r>
+        <w:br/>
+      </w:r>
+      <w:r>
+        <w:br/>
+      </w:r>
+      <w:r>
+        <w:br/>
+      </w:r>
+      <w:r>
+        <w:br/>
       </w:r>
       <w:r>
         <w:br/>
@@ -1203,6 +1338,9 @@
         <w:br/>
       </w:r>
       <w:r>
+        <w:rPr>
+          <w:noProof/>
+        </w:rPr>
         <w:drawing>
           <wp:inline distT="0" distB="0" distL="0" distR="0" wp14:anchorId="06A85E92" wp14:editId="0440AD2E">
             <wp:extent cx="2467319" cy="390580"/>
@@ -1243,6 +1381,9 @@
         <w:br/>
       </w:r>
       <w:r>
+        <w:rPr>
+          <w:noProof/>
+        </w:rPr>
         <w:drawing>
           <wp:inline distT="0" distB="0" distL="0" distR="0" wp14:anchorId="0C4F9A82" wp14:editId="14BE49F5">
             <wp:extent cx="1352739" cy="1810003"/>
@@ -1295,6 +1436,9 @@
         <w:br/>
       </w:r>
       <w:r>
+        <w:rPr>
+          <w:noProof/>
+        </w:rPr>
         <w:drawing>
           <wp:inline distT="0" distB="0" distL="0" distR="0" wp14:anchorId="0AC02E62" wp14:editId="3ADE25A8">
             <wp:extent cx="1876687" cy="495369"/>
@@ -1335,6 +1479,9 @@
         <w:br/>
       </w:r>
       <w:r>
+        <w:rPr>
+          <w:noProof/>
+        </w:rPr>
         <w:drawing>
           <wp:inline distT="0" distB="0" distL="0" distR="0" wp14:anchorId="01ECCC4C" wp14:editId="7BFFF748">
             <wp:extent cx="3610479" cy="1143160"/>

</xml_diff>